<commit_message>
Orden Campos cliente, cargar valores form si no lo encuentra
</commit_message>
<xml_diff>
--- a/_info/Requerimientos 5-ENE-2018.docx
+++ b/_info/Requerimientos 5-ENE-2018.docx
@@ -1,7 +1,89 @@
 
 <file path=word/document.xml><?xml version="1.0" encoding="utf-8"?>
-<w:document xmlns:wpc="http://schemas.microsoft.com/office/word/2010/wordprocessingCanvas" xmlns:mc="http://schemas.openxmlformats.org/markup-compatibility/2006" xmlns:o="urn:schemas-microsoft-com:office:office" xmlns:r="http://schemas.openxmlformats.org/officeDocument/2006/relationships" xmlns:m="http://schemas.openxmlformats.org/officeDocument/2006/math" xmlns:v="urn:schemas-microsoft-com:vml" xmlns:wp14="http://schemas.microsoft.com/office/word/2010/wordprocessingDrawing" xmlns:wp="http://schemas.openxmlformats.org/drawingml/2006/wordprocessingDrawing" xmlns:w10="urn:schemas-microsoft-com:office:word" xmlns:w="http://schemas.openxmlformats.org/wordprocessingml/2006/main" xmlns:w14="http://schemas.microsoft.com/office/word/2010/wordml" xmlns:w15="http://schemas.microsoft.com/office/word/2012/wordml" xmlns:wpg="http://schemas.microsoft.com/office/word/2010/wordprocessingGroup" xmlns:wpi="http://schemas.microsoft.com/office/word/2010/wordprocessingInk" xmlns:wne="http://schemas.microsoft.com/office/word/2006/wordml" xmlns:wps="http://schemas.microsoft.com/office/word/2010/wordprocessingShape" mc:Ignorable="w14 w15 wp14">
+<w:document xmlns:wpc="http://schemas.microsoft.com/office/word/2010/wordprocessingCanvas" xmlns:cx="http://schemas.microsoft.com/office/drawing/2014/chartex" xmlns:cx1="http://schemas.microsoft.com/office/drawing/2015/9/8/chartex" xmlns:mc="http://schemas.openxmlformats.org/markup-compatibility/2006" xmlns:o="urn:schemas-microsoft-com:office:office" xmlns:r="http://schemas.openxmlformats.org/officeDocument/2006/relationships" xmlns:m="http://schemas.openxmlformats.org/officeDocument/2006/math" xmlns:v="urn:schemas-microsoft-com:vml" xmlns:wp14="http://schemas.microsoft.com/office/word/2010/wordprocessingDrawing" xmlns:wp="http://schemas.openxmlformats.org/drawingml/2006/wordprocessingDrawing" xmlns:w10="urn:schemas-microsoft-com:office:word" xmlns:w="http://schemas.openxmlformats.org/wordprocessingml/2006/main" xmlns:w14="http://schemas.microsoft.com/office/word/2010/wordml" xmlns:w15="http://schemas.microsoft.com/office/word/2012/wordml" xmlns:w16se="http://schemas.microsoft.com/office/word/2015/wordml/symex" xmlns:wpg="http://schemas.microsoft.com/office/word/2010/wordprocessingGroup" xmlns:wpi="http://schemas.microsoft.com/office/word/2010/wordprocessingInk" xmlns:wne="http://schemas.microsoft.com/office/word/2006/wordml" xmlns:wps="http://schemas.microsoft.com/office/word/2010/wordprocessingShape" mc:Ignorable="w14 w15 w16se wp14">
   <w:body>
+    <w:p>
+      <w:pPr>
+        <w:pStyle w:val="Prrafodelista"/>
+        <w:numPr>
+          <w:ilvl w:val="0"/>
+          <w:numId w:val="7"/>
+        </w:numPr>
+        <w:spacing w:after="0"/>
+        <w:jc w:val="right"/>
+        <w:rPr>
+          <w:b/>
+          <w:color w:val="FFFFFF" w:themeColor="background1"/>
+          <w:sz w:val="32"/>
+          <w:szCs w:val="32"/>
+          <w:highlight w:val="darkGreen"/>
+        </w:rPr>
+      </w:pPr>
+      <w:r>
+        <w:rPr>
+          <w:b/>
+          <w:sz w:val="32"/>
+          <w:szCs w:val="32"/>
+        </w:rPr>
+        <w:t xml:space="preserve">LISTO </w:t>
+      </w:r>
+      <w:r>
+        <w:rPr>
+          <w:b/>
+          <w:color w:val="FFFFFF" w:themeColor="background1"/>
+          <w:sz w:val="32"/>
+          <w:szCs w:val="32"/>
+          <w:highlight w:val="darkGreen"/>
+        </w:rPr>
+        <w:t>(VERDE)</w:t>
+      </w:r>
+    </w:p>
+    <w:p>
+      <w:pPr>
+        <w:pStyle w:val="Prrafodelista"/>
+        <w:numPr>
+          <w:ilvl w:val="0"/>
+          <w:numId w:val="7"/>
+        </w:numPr>
+        <w:spacing w:after="0"/>
+        <w:jc w:val="right"/>
+        <w:rPr>
+          <w:b/>
+          <w:color w:val="FFFFFF" w:themeColor="background1"/>
+          <w:sz w:val="32"/>
+          <w:szCs w:val="32"/>
+        </w:rPr>
+      </w:pPr>
+      <w:r>
+        <w:rPr>
+          <w:b/>
+          <w:sz w:val="32"/>
+          <w:szCs w:val="32"/>
+        </w:rPr>
+        <w:t xml:space="preserve">PENDIENTE VALIDAR </w:t>
+      </w:r>
+      <w:r>
+        <w:rPr>
+          <w:b/>
+          <w:color w:val="FFFFFF" w:themeColor="background1"/>
+          <w:sz w:val="32"/>
+          <w:szCs w:val="32"/>
+          <w:highlight w:val="red"/>
+        </w:rPr>
+        <w:t>(ROJO)</w:t>
+      </w:r>
+    </w:p>
+    <w:p>
+      <w:pPr>
+        <w:spacing w:after="0"/>
+        <w:rPr>
+          <w:b/>
+          <w:color w:val="FF0000"/>
+          <w:sz w:val="24"/>
+          <w:u w:val="single"/>
+        </w:rPr>
+      </w:pPr>
+    </w:p>
     <w:p>
       <w:pPr>
         <w:rPr>
@@ -140,13 +222,7 @@
         </w:numPr>
       </w:pPr>
       <w:r>
-        <w:t xml:space="preserve">Ingresar </w:t>
-      </w:r>
-      <w:r>
-        <w:t xml:space="preserve">Cantidad de </w:t>
-      </w:r>
-      <w:r>
-        <w:t>Menús a preparar</w:t>
+        <w:t>Ingresar Cantidad de Menús a preparar</w:t>
       </w:r>
     </w:p>
     <w:p>
@@ -244,294 +320,385 @@
       <w:r>
         <w:t>En caso de cambio de menú (combo) o ingrediente (individual): dejar comentario por parte del Mesero.</w:t>
       </w:r>
+    </w:p>
+    <w:p>
+      <w:pPr>
+        <w:rPr>
+          <w:b/>
+        </w:rPr>
+      </w:pPr>
+      <w:r>
+        <w:rPr>
+          <w:b/>
+        </w:rPr>
+        <w:t xml:space="preserve">Mantenimiento </w:t>
+      </w:r>
+      <w:r>
+        <w:rPr>
+          <w:b/>
+          <w:lang w:val="en-US"/>
+        </w:rPr>
+        <w:t xml:space="preserve">&gt; </w:t>
+      </w:r>
+      <w:r>
+        <w:rPr>
+          <w:b/>
+        </w:rPr>
+        <w:t>Menú:</w:t>
+      </w:r>
+    </w:p>
+    <w:p>
+      <w:pPr>
+        <w:pStyle w:val="Prrafodelista"/>
+        <w:numPr>
+          <w:ilvl w:val="0"/>
+          <w:numId w:val="3"/>
+        </w:numPr>
+        <w:rPr>
+          <w:b/>
+          <w:color w:val="00B050"/>
+        </w:rPr>
+      </w:pPr>
+      <w:r>
+        <w:rPr>
+          <w:b/>
+          <w:color w:val="00B050"/>
+        </w:rPr>
+        <w:t>Menú opción a cocinar o no</w:t>
+      </w:r>
+      <w:r>
+        <w:rPr>
+          <w:b/>
+          <w:color w:val="00B050"/>
+        </w:rPr>
+        <w:t xml:space="preserve"> (ej. Gaseosa)</w:t>
+      </w:r>
+    </w:p>
+    <w:p>
+      <w:pPr>
+        <w:pStyle w:val="Prrafodelista"/>
+        <w:numPr>
+          <w:ilvl w:val="0"/>
+          <w:numId w:val="3"/>
+        </w:numPr>
+      </w:pPr>
+      <w:r>
+        <w:t xml:space="preserve">Categoría </w:t>
+      </w:r>
+      <w:r>
+        <w:t>por</w:t>
+      </w:r>
+      <w:r>
+        <w:t xml:space="preserve"> menú</w:t>
+      </w:r>
+    </w:p>
+    <w:p>
+      <w:pPr>
+        <w:pStyle w:val="Prrafodelista"/>
+        <w:numPr>
+          <w:ilvl w:val="0"/>
+          <w:numId w:val="3"/>
+        </w:numPr>
+      </w:pPr>
+      <w:r>
+        <w:t>Ubicación de Menú (necesario para cuadre): Mostrador, Cocina, Bodega.</w:t>
+      </w:r>
+    </w:p>
+    <w:p>
+      <w:pPr>
+        <w:rPr>
+          <w:b/>
+        </w:rPr>
+      </w:pPr>
+      <w:r>
+        <w:rPr>
+          <w:b/>
+        </w:rPr>
+        <w:t>Facturación</w:t>
+      </w:r>
+      <w:r>
+        <w:rPr>
+          <w:b/>
+        </w:rPr>
+        <w:t>:</w:t>
+      </w:r>
+    </w:p>
+    <w:p>
+      <w:pPr>
+        <w:pStyle w:val="Prrafodelista"/>
+        <w:numPr>
+          <w:ilvl w:val="0"/>
+          <w:numId w:val="4"/>
+        </w:numPr>
+      </w:pPr>
+      <w:r>
+        <w:t>Al momento de buscar cliente (NIT, DPI, Nombre) y no se encuentra registrado:</w:t>
+      </w:r>
+    </w:p>
+    <w:p>
+      <w:pPr>
+        <w:pStyle w:val="Prrafodelista"/>
+        <w:numPr>
+          <w:ilvl w:val="1"/>
+          <w:numId w:val="4"/>
+        </w:numPr>
+        <w:rPr>
+          <w:b/>
+          <w:color w:val="00B050"/>
+        </w:rPr>
+      </w:pPr>
+      <w:r>
+        <w:rPr>
+          <w:b/>
+          <w:color w:val="00B050"/>
+        </w:rPr>
+        <w:t>Cargar en el dialogo con el dato buscado</w:t>
+      </w:r>
+    </w:p>
+    <w:p>
+      <w:pPr>
+        <w:pStyle w:val="Prrafodelista"/>
+        <w:numPr>
+          <w:ilvl w:val="1"/>
+          <w:numId w:val="4"/>
+        </w:numPr>
+        <w:rPr>
+          <w:b/>
+          <w:color w:val="00B050"/>
+        </w:rPr>
+      </w:pPr>
+      <w:r>
+        <w:rPr>
+          <w:b/>
+          <w:color w:val="00B050"/>
+        </w:rPr>
+        <w:t>Cambiar Orden</w:t>
+      </w:r>
+      <w:r>
+        <w:rPr>
+          <w:b/>
+          <w:color w:val="00B050"/>
+        </w:rPr>
+        <w:t xml:space="preserve"> de Campos</w:t>
+      </w:r>
+      <w:r>
+        <w:rPr>
+          <w:b/>
+          <w:color w:val="00B050"/>
+        </w:rPr>
+        <w:t xml:space="preserve"> </w:t>
+      </w:r>
+      <w:r>
+        <w:rPr>
+          <w:b/>
+          <w:color w:val="00B050"/>
+        </w:rPr>
+        <w:t>al registrar Nuevo Cliente</w:t>
+      </w:r>
+      <w:r>
+        <w:rPr>
+          <w:b/>
+          <w:color w:val="00B050"/>
+        </w:rPr>
+        <w:t>:</w:t>
+      </w:r>
+      <w:r>
+        <w:rPr>
+          <w:b/>
+          <w:color w:val="00B050"/>
+        </w:rPr>
+        <w:t xml:space="preserve"> (Clientes / Facturación)</w:t>
+      </w:r>
+    </w:p>
+    <w:p>
+      <w:pPr>
+        <w:pStyle w:val="Prrafodelista"/>
+        <w:numPr>
+          <w:ilvl w:val="2"/>
+          <w:numId w:val="5"/>
+        </w:numPr>
+        <w:rPr>
+          <w:b/>
+          <w:color w:val="00B050"/>
+        </w:rPr>
+      </w:pPr>
+      <w:r>
+        <w:rPr>
+          <w:b/>
+          <w:color w:val="00B050"/>
+        </w:rPr>
+        <w:t>NIT</w:t>
+      </w:r>
+    </w:p>
+    <w:p>
+      <w:pPr>
+        <w:pStyle w:val="Prrafodelista"/>
+        <w:numPr>
+          <w:ilvl w:val="2"/>
+          <w:numId w:val="5"/>
+        </w:numPr>
+        <w:rPr>
+          <w:b/>
+          <w:color w:val="00B050"/>
+        </w:rPr>
+      </w:pPr>
+      <w:r>
+        <w:rPr>
+          <w:b/>
+          <w:color w:val="00B050"/>
+        </w:rPr>
+        <w:t>Nombre Cliente</w:t>
+      </w:r>
+    </w:p>
+    <w:p>
+      <w:pPr>
+        <w:pStyle w:val="Prrafodelista"/>
+        <w:numPr>
+          <w:ilvl w:val="2"/>
+          <w:numId w:val="5"/>
+        </w:numPr>
+        <w:rPr>
+          <w:b/>
+          <w:color w:val="00B050"/>
+        </w:rPr>
+      </w:pPr>
+      <w:r>
+        <w:rPr>
+          <w:b/>
+          <w:color w:val="00B050"/>
+        </w:rPr>
+        <w:t>Dirección</w:t>
+      </w:r>
+    </w:p>
+    <w:p>
+      <w:pPr>
+        <w:pStyle w:val="Prrafodelista"/>
+        <w:numPr>
+          <w:ilvl w:val="2"/>
+          <w:numId w:val="5"/>
+        </w:numPr>
+        <w:rPr>
+          <w:b/>
+          <w:color w:val="00B050"/>
+        </w:rPr>
+      </w:pPr>
+      <w:r>
+        <w:rPr>
+          <w:b/>
+          <w:color w:val="00B050"/>
+        </w:rPr>
+        <w:t>…campos siguientes</w:t>
+      </w:r>
+    </w:p>
+    <w:p>
+      <w:pPr>
+        <w:pStyle w:val="Prrafodelista"/>
+        <w:numPr>
+          <w:ilvl w:val="0"/>
+          <w:numId w:val="5"/>
+        </w:numPr>
+      </w:pPr>
+      <w:r>
+        <w:t>En Servicio a Domicilio</w:t>
+      </w:r>
+      <w:r>
+        <w:t xml:space="preserve"> la factura queda con estado Pendiente, hasta confirmación por parte del repartidor.</w:t>
+      </w:r>
+    </w:p>
+    <w:p>
+      <w:pPr>
+        <w:rPr>
+          <w:b/>
+        </w:rPr>
+      </w:pPr>
+      <w:r>
+        <w:rPr>
+          <w:b/>
+        </w:rPr>
+        <w:t>Inventario</w:t>
+      </w:r>
+      <w:r>
+        <w:rPr>
+          <w:b/>
+        </w:rPr>
+        <w:t>:</w:t>
+      </w:r>
+    </w:p>
+    <w:p>
+      <w:pPr>
+        <w:pStyle w:val="Prrafodelista"/>
+        <w:numPr>
+          <w:ilvl w:val="0"/>
+          <w:numId w:val="6"/>
+        </w:numPr>
+      </w:pPr>
+      <w:r>
+        <w:t>Arqueo de cocina</w:t>
+      </w:r>
+      <w:r>
+        <w:t xml:space="preserve"> de</w:t>
+      </w:r>
+      <w:r>
+        <w:t xml:space="preserve"> productos, </w:t>
+      </w:r>
+      <w:r>
+        <w:t xml:space="preserve">apertura y </w:t>
+      </w:r>
+      <w:r>
+        <w:t xml:space="preserve">cierre </w:t>
+      </w:r>
+      <w:r>
+        <w:t>diario.</w:t>
+      </w:r>
+    </w:p>
+    <w:p>
+      <w:pPr>
+        <w:pStyle w:val="Prrafodelista"/>
+        <w:numPr>
+          <w:ilvl w:val="1"/>
+          <w:numId w:val="6"/>
+        </w:numPr>
+        <w:rPr>
+          <w:b/>
+          <w:color w:val="00B050"/>
+        </w:rPr>
+      </w:pPr>
+      <w:r>
+        <w:rPr>
+          <w:b/>
+          <w:color w:val="00B050"/>
+        </w:rPr>
+        <w:t>En caso de faltante indicar cantidad</w:t>
+      </w:r>
+    </w:p>
+    <w:p>
+      <w:pPr>
+        <w:pStyle w:val="Prrafodelista"/>
+        <w:numPr>
+          <w:ilvl w:val="1"/>
+          <w:numId w:val="6"/>
+        </w:numPr>
+        <w:rPr>
+          <w:b/>
+          <w:color w:val="00B050"/>
+        </w:rPr>
+      </w:pPr>
+      <w:r>
+        <w:rPr>
+          <w:b/>
+          <w:color w:val="00B050"/>
+        </w:rPr>
+        <w:t>En caso de cuadre correcto o sobrante de algún producto, solo mostrar mensaje de cuadre correcto.</w:t>
+      </w:r>
+      <w:r>
+        <w:rPr>
+          <w:b/>
+          <w:color w:val="00B050"/>
+        </w:rPr>
+        <w:t xml:space="preserve"> </w:t>
+      </w:r>
       <w:bookmarkStart w:id="0" w:name="_GoBack"/>
       <w:bookmarkEnd w:id="0"/>
-    </w:p>
-    <w:p>
-      <w:pPr>
-        <w:rPr>
-          <w:b/>
-        </w:rPr>
-      </w:pPr>
-      <w:r>
-        <w:rPr>
-          <w:b/>
-        </w:rPr>
-        <w:t xml:space="preserve">Mantenimiento </w:t>
-      </w:r>
-      <w:r>
-        <w:rPr>
-          <w:b/>
-          <w:lang w:val="en-US"/>
-        </w:rPr>
-        <w:t xml:space="preserve">&gt; </w:t>
-      </w:r>
-      <w:r>
-        <w:rPr>
-          <w:b/>
-        </w:rPr>
-        <w:t>Menú:</w:t>
-      </w:r>
-    </w:p>
-    <w:p>
-      <w:pPr>
-        <w:pStyle w:val="Prrafodelista"/>
-        <w:numPr>
-          <w:ilvl w:val="0"/>
-          <w:numId w:val="3"/>
-        </w:numPr>
-      </w:pPr>
-      <w:r>
-        <w:t>Menú opción a cocinar o no</w:t>
-      </w:r>
-      <w:r>
-        <w:t xml:space="preserve"> (ej. Gaseosa)</w:t>
-      </w:r>
-    </w:p>
-    <w:p>
-      <w:pPr>
-        <w:pStyle w:val="Prrafodelista"/>
-        <w:numPr>
-          <w:ilvl w:val="0"/>
-          <w:numId w:val="3"/>
-        </w:numPr>
-      </w:pPr>
-      <w:r>
-        <w:t xml:space="preserve">Categoría </w:t>
-      </w:r>
-      <w:r>
-        <w:t>por</w:t>
-      </w:r>
-      <w:r>
-        <w:t xml:space="preserve"> menú</w:t>
-      </w:r>
-    </w:p>
-    <w:p>
-      <w:pPr>
-        <w:pStyle w:val="Prrafodelista"/>
-        <w:numPr>
-          <w:ilvl w:val="0"/>
-          <w:numId w:val="3"/>
-        </w:numPr>
-      </w:pPr>
-      <w:r>
-        <w:t>Ubicación de Menú (necesario para cuadre): Mostrador, Cocina, Bodega.</w:t>
-      </w:r>
-    </w:p>
-    <w:p>
-      <w:pPr>
-        <w:rPr>
-          <w:b/>
-        </w:rPr>
-      </w:pPr>
-      <w:r>
-        <w:rPr>
-          <w:b/>
-        </w:rPr>
-        <w:t>Facturación</w:t>
-      </w:r>
-      <w:r>
-        <w:rPr>
-          <w:b/>
-        </w:rPr>
-        <w:t>:</w:t>
-      </w:r>
-    </w:p>
-    <w:p>
-      <w:pPr>
-        <w:pStyle w:val="Prrafodelista"/>
-        <w:numPr>
-          <w:ilvl w:val="0"/>
-          <w:numId w:val="4"/>
-        </w:numPr>
-      </w:pPr>
-      <w:r>
-        <w:t>Al momento de buscar cliente (NIT, DPI, Nombre) y no se encuentra registrado:</w:t>
-      </w:r>
-    </w:p>
-    <w:p>
-      <w:pPr>
-        <w:pStyle w:val="Prrafodelista"/>
-        <w:numPr>
-          <w:ilvl w:val="1"/>
-          <w:numId w:val="4"/>
-        </w:numPr>
-      </w:pPr>
-      <w:r>
-        <w:t>Cargar en el dialogo con el dato buscado</w:t>
-      </w:r>
-    </w:p>
-    <w:p>
-      <w:pPr>
-        <w:pStyle w:val="Prrafodelista"/>
-        <w:numPr>
-          <w:ilvl w:val="1"/>
-          <w:numId w:val="4"/>
-        </w:numPr>
-      </w:pPr>
-      <w:r>
-        <w:t>Cambiar Orden</w:t>
-      </w:r>
-      <w:r>
-        <w:t xml:space="preserve"> de Campos</w:t>
-      </w:r>
-      <w:r>
-        <w:t xml:space="preserve"> </w:t>
-      </w:r>
-      <w:r>
-        <w:t>al registrar Nuevo Cliente</w:t>
-      </w:r>
-      <w:r>
-        <w:t>:</w:t>
-      </w:r>
-    </w:p>
-    <w:p>
-      <w:pPr>
-        <w:pStyle w:val="Prrafodelista"/>
-        <w:numPr>
-          <w:ilvl w:val="2"/>
-          <w:numId w:val="5"/>
-        </w:numPr>
-      </w:pPr>
-      <w:r>
-        <w:t>NIT</w:t>
-      </w:r>
-    </w:p>
-    <w:p>
-      <w:pPr>
-        <w:pStyle w:val="Prrafodelista"/>
-        <w:numPr>
-          <w:ilvl w:val="2"/>
-          <w:numId w:val="5"/>
-        </w:numPr>
-      </w:pPr>
-      <w:r>
-        <w:t>Nombre Cliente</w:t>
-      </w:r>
-    </w:p>
-    <w:p>
-      <w:pPr>
-        <w:pStyle w:val="Prrafodelista"/>
-        <w:numPr>
-          <w:ilvl w:val="2"/>
-          <w:numId w:val="5"/>
-        </w:numPr>
-      </w:pPr>
-      <w:r>
-        <w:t>Dirección</w:t>
-      </w:r>
-    </w:p>
-    <w:p>
-      <w:pPr>
-        <w:pStyle w:val="Prrafodelista"/>
-        <w:numPr>
-          <w:ilvl w:val="2"/>
-          <w:numId w:val="5"/>
-        </w:numPr>
-      </w:pPr>
-      <w:r>
-        <w:t>…campos siguientes</w:t>
-      </w:r>
-    </w:p>
-    <w:p>
-      <w:pPr>
-        <w:pStyle w:val="Prrafodelista"/>
-        <w:numPr>
-          <w:ilvl w:val="0"/>
-          <w:numId w:val="5"/>
-        </w:numPr>
-      </w:pPr>
-      <w:r>
-        <w:t>En Servicio a Domicilio</w:t>
-      </w:r>
-      <w:r>
-        <w:t xml:space="preserve"> la factura queda con estado Pendiente, hasta confirmación por parte del repartidor.</w:t>
-      </w:r>
-    </w:p>
-    <w:p>
-      <w:pPr>
-        <w:rPr>
-          <w:b/>
-        </w:rPr>
-      </w:pPr>
-      <w:r>
-        <w:rPr>
-          <w:b/>
-        </w:rPr>
-        <w:t>Inventario</w:t>
-      </w:r>
-      <w:r>
-        <w:rPr>
-          <w:b/>
-        </w:rPr>
-        <w:t>:</w:t>
-      </w:r>
-    </w:p>
-    <w:p>
-      <w:pPr>
-        <w:pStyle w:val="Prrafodelista"/>
-        <w:numPr>
-          <w:ilvl w:val="0"/>
-          <w:numId w:val="6"/>
-        </w:numPr>
-      </w:pPr>
-      <w:r>
-        <w:t>Arqueo de cocina</w:t>
-      </w:r>
-      <w:r>
-        <w:t xml:space="preserve"> de</w:t>
-      </w:r>
-      <w:r>
-        <w:t xml:space="preserve"> productos, </w:t>
-      </w:r>
-      <w:r>
-        <w:t xml:space="preserve">apertura y </w:t>
-      </w:r>
-      <w:r>
-        <w:t xml:space="preserve">cierre </w:t>
-      </w:r>
-      <w:r>
-        <w:t>diario.</w:t>
-      </w:r>
-    </w:p>
-    <w:p>
-      <w:pPr>
-        <w:pStyle w:val="Prrafodelista"/>
-        <w:numPr>
-          <w:ilvl w:val="1"/>
-          <w:numId w:val="6"/>
-        </w:numPr>
-      </w:pPr>
-      <w:r>
-        <w:t>En caso de faltante indicar cantidad</w:t>
-      </w:r>
-    </w:p>
-    <w:p>
-      <w:pPr>
-        <w:pStyle w:val="Prrafodelista"/>
-        <w:numPr>
-          <w:ilvl w:val="1"/>
-          <w:numId w:val="6"/>
-        </w:numPr>
-      </w:pPr>
-      <w:r>
-        <w:t xml:space="preserve">En caso de </w:t>
-      </w:r>
-      <w:r>
-        <w:t xml:space="preserve">cuadre correcto o sobrante de algún producto, solo mostrar mensaje de </w:t>
-      </w:r>
-      <w:r>
-        <w:rPr>
-          <w:b/>
-        </w:rPr>
-        <w:t>cuadre correcto</w:t>
-      </w:r>
-      <w:r>
-        <w:t>.</w:t>
-      </w:r>
-      <w:r>
-        <w:t xml:space="preserve"> </w:t>
-      </w:r>
     </w:p>
     <w:sectPr>
       <w:pgSz w:w="11906" w:h="16838"/>
@@ -544,8 +711,8 @@
 </file>
 
 <file path=word/numbering.xml><?xml version="1.0" encoding="utf-8"?>
-<w:numbering xmlns:wpc="http://schemas.microsoft.com/office/word/2010/wordprocessingCanvas" xmlns:mc="http://schemas.openxmlformats.org/markup-compatibility/2006" xmlns:o="urn:schemas-microsoft-com:office:office" xmlns:r="http://schemas.openxmlformats.org/officeDocument/2006/relationships" xmlns:m="http://schemas.openxmlformats.org/officeDocument/2006/math" xmlns:v="urn:schemas-microsoft-com:vml" xmlns:wp14="http://schemas.microsoft.com/office/word/2010/wordprocessingDrawing" xmlns:wp="http://schemas.openxmlformats.org/drawingml/2006/wordprocessingDrawing" xmlns:w10="urn:schemas-microsoft-com:office:word" xmlns:w="http://schemas.openxmlformats.org/wordprocessingml/2006/main" xmlns:w14="http://schemas.microsoft.com/office/word/2010/wordml" xmlns:w15="http://schemas.microsoft.com/office/word/2012/wordml" xmlns:wpg="http://schemas.microsoft.com/office/word/2010/wordprocessingGroup" xmlns:wpi="http://schemas.microsoft.com/office/word/2010/wordprocessingInk" xmlns:wne="http://schemas.microsoft.com/office/word/2006/wordml" xmlns:wps="http://schemas.microsoft.com/office/word/2010/wordprocessingShape" mc:Ignorable="w14 w15 wp14">
-  <w:abstractNum w:abstractNumId="0">
+<w:numbering xmlns:wpc="http://schemas.microsoft.com/office/word/2010/wordprocessingCanvas" xmlns:cx="http://schemas.microsoft.com/office/drawing/2014/chartex" xmlns:cx1="http://schemas.microsoft.com/office/drawing/2015/9/8/chartex" xmlns:mc="http://schemas.openxmlformats.org/markup-compatibility/2006" xmlns:o="urn:schemas-microsoft-com:office:office" xmlns:r="http://schemas.openxmlformats.org/officeDocument/2006/relationships" xmlns:m="http://schemas.openxmlformats.org/officeDocument/2006/math" xmlns:v="urn:schemas-microsoft-com:vml" xmlns:wp14="http://schemas.microsoft.com/office/word/2010/wordprocessingDrawing" xmlns:wp="http://schemas.openxmlformats.org/drawingml/2006/wordprocessingDrawing" xmlns:w10="urn:schemas-microsoft-com:office:word" xmlns:w="http://schemas.openxmlformats.org/wordprocessingml/2006/main" xmlns:w14="http://schemas.microsoft.com/office/word/2010/wordml" xmlns:w15="http://schemas.microsoft.com/office/word/2012/wordml" xmlns:w16se="http://schemas.microsoft.com/office/word/2015/wordml/symex" xmlns:wpg="http://schemas.microsoft.com/office/word/2010/wordprocessingGroup" xmlns:wpi="http://schemas.microsoft.com/office/word/2010/wordprocessingInk" xmlns:wne="http://schemas.microsoft.com/office/word/2006/wordml" xmlns:wps="http://schemas.microsoft.com/office/word/2010/wordprocessingShape" mc:Ignorable="w14 w15 w16se wp14">
+  <w:abstractNum w:abstractNumId="0" w15:restartNumberingAfterBreak="0">
     <w:nsid w:val="1925534F"/>
     <w:multiLevelType w:val="hybridMultilevel"/>
     <w:tmpl w:val="879AB8D2"/>
@@ -631,7 +798,7 @@
       </w:pPr>
     </w:lvl>
   </w:abstractNum>
-  <w:abstractNum w:abstractNumId="1">
+  <w:abstractNum w:abstractNumId="1" w15:restartNumberingAfterBreak="0">
     <w:nsid w:val="209952C6"/>
     <w:multiLevelType w:val="hybridMultilevel"/>
     <w:tmpl w:val="66B2494E"/>
@@ -717,7 +884,7 @@
       </w:pPr>
     </w:lvl>
   </w:abstractNum>
-  <w:abstractNum w:abstractNumId="2">
+  <w:abstractNum w:abstractNumId="2" w15:restartNumberingAfterBreak="0">
     <w:nsid w:val="209C385A"/>
     <w:multiLevelType w:val="hybridMultilevel"/>
     <w:tmpl w:val="226C0EEE"/>
@@ -803,7 +970,7 @@
       </w:pPr>
     </w:lvl>
   </w:abstractNum>
-  <w:abstractNum w:abstractNumId="3">
+  <w:abstractNum w:abstractNumId="3" w15:restartNumberingAfterBreak="0">
     <w:nsid w:val="2B2D0AAD"/>
     <w:multiLevelType w:val="hybridMultilevel"/>
     <w:tmpl w:val="C6D2F7FC"/>
@@ -889,7 +1056,7 @@
       </w:pPr>
     </w:lvl>
   </w:abstractNum>
-  <w:abstractNum w:abstractNumId="4">
+  <w:abstractNum w:abstractNumId="4" w15:restartNumberingAfterBreak="0">
     <w:nsid w:val="3ACB2BB7"/>
     <w:multiLevelType w:val="hybridMultilevel"/>
     <w:tmpl w:val="879AB8D2"/>
@@ -975,7 +1142,7 @@
       </w:pPr>
     </w:lvl>
   </w:abstractNum>
-  <w:abstractNum w:abstractNumId="5">
+  <w:abstractNum w:abstractNumId="5" w15:restartNumberingAfterBreak="0">
     <w:nsid w:val="3C816CB6"/>
     <w:multiLevelType w:val="hybridMultilevel"/>
     <w:tmpl w:val="C6D2F7FC"/>
@@ -1059,6 +1226,119 @@
       <w:pPr>
         <w:ind w:left="6480" w:hanging="180"/>
       </w:pPr>
+    </w:lvl>
+  </w:abstractNum>
+  <w:abstractNum w:abstractNumId="6" w15:restartNumberingAfterBreak="0">
+    <w:nsid w:val="77D20887"/>
+    <w:multiLevelType w:val="hybridMultilevel"/>
+    <w:tmpl w:val="A4480A02"/>
+    <w:lvl w:ilvl="0" w:tplc="100A0001">
+      <w:start w:val="1"/>
+      <w:numFmt w:val="bullet"/>
+      <w:lvlText w:val=""/>
+      <w:lvlJc w:val="left"/>
+      <w:pPr>
+        <w:ind w:left="720" w:hanging="360"/>
+      </w:pPr>
+      <w:rPr>
+        <w:rFonts w:ascii="Symbol" w:hAnsi="Symbol" w:hint="default"/>
+      </w:rPr>
+    </w:lvl>
+    <w:lvl w:ilvl="1" w:tplc="100A0003" w:tentative="1">
+      <w:start w:val="1"/>
+      <w:numFmt w:val="bullet"/>
+      <w:lvlText w:val="o"/>
+      <w:lvlJc w:val="left"/>
+      <w:pPr>
+        <w:ind w:left="1440" w:hanging="360"/>
+      </w:pPr>
+      <w:rPr>
+        <w:rFonts w:ascii="Courier New" w:hAnsi="Courier New" w:cs="Courier New" w:hint="default"/>
+      </w:rPr>
+    </w:lvl>
+    <w:lvl w:ilvl="2" w:tplc="100A0005" w:tentative="1">
+      <w:start w:val="1"/>
+      <w:numFmt w:val="bullet"/>
+      <w:lvlText w:val=""/>
+      <w:lvlJc w:val="left"/>
+      <w:pPr>
+        <w:ind w:left="2160" w:hanging="360"/>
+      </w:pPr>
+      <w:rPr>
+        <w:rFonts w:ascii="Wingdings" w:hAnsi="Wingdings" w:hint="default"/>
+      </w:rPr>
+    </w:lvl>
+    <w:lvl w:ilvl="3" w:tplc="100A0001" w:tentative="1">
+      <w:start w:val="1"/>
+      <w:numFmt w:val="bullet"/>
+      <w:lvlText w:val=""/>
+      <w:lvlJc w:val="left"/>
+      <w:pPr>
+        <w:ind w:left="2880" w:hanging="360"/>
+      </w:pPr>
+      <w:rPr>
+        <w:rFonts w:ascii="Symbol" w:hAnsi="Symbol" w:hint="default"/>
+      </w:rPr>
+    </w:lvl>
+    <w:lvl w:ilvl="4" w:tplc="100A0003" w:tentative="1">
+      <w:start w:val="1"/>
+      <w:numFmt w:val="bullet"/>
+      <w:lvlText w:val="o"/>
+      <w:lvlJc w:val="left"/>
+      <w:pPr>
+        <w:ind w:left="3600" w:hanging="360"/>
+      </w:pPr>
+      <w:rPr>
+        <w:rFonts w:ascii="Courier New" w:hAnsi="Courier New" w:cs="Courier New" w:hint="default"/>
+      </w:rPr>
+    </w:lvl>
+    <w:lvl w:ilvl="5" w:tplc="100A0005" w:tentative="1">
+      <w:start w:val="1"/>
+      <w:numFmt w:val="bullet"/>
+      <w:lvlText w:val=""/>
+      <w:lvlJc w:val="left"/>
+      <w:pPr>
+        <w:ind w:left="4320" w:hanging="360"/>
+      </w:pPr>
+      <w:rPr>
+        <w:rFonts w:ascii="Wingdings" w:hAnsi="Wingdings" w:hint="default"/>
+      </w:rPr>
+    </w:lvl>
+    <w:lvl w:ilvl="6" w:tplc="100A0001" w:tentative="1">
+      <w:start w:val="1"/>
+      <w:numFmt w:val="bullet"/>
+      <w:lvlText w:val=""/>
+      <w:lvlJc w:val="left"/>
+      <w:pPr>
+        <w:ind w:left="5040" w:hanging="360"/>
+      </w:pPr>
+      <w:rPr>
+        <w:rFonts w:ascii="Symbol" w:hAnsi="Symbol" w:hint="default"/>
+      </w:rPr>
+    </w:lvl>
+    <w:lvl w:ilvl="7" w:tplc="100A0003" w:tentative="1">
+      <w:start w:val="1"/>
+      <w:numFmt w:val="bullet"/>
+      <w:lvlText w:val="o"/>
+      <w:lvlJc w:val="left"/>
+      <w:pPr>
+        <w:ind w:left="5760" w:hanging="360"/>
+      </w:pPr>
+      <w:rPr>
+        <w:rFonts w:ascii="Courier New" w:hAnsi="Courier New" w:cs="Courier New" w:hint="default"/>
+      </w:rPr>
+    </w:lvl>
+    <w:lvl w:ilvl="8" w:tplc="100A0005" w:tentative="1">
+      <w:start w:val="1"/>
+      <w:numFmt w:val="bullet"/>
+      <w:lvlText w:val=""/>
+      <w:lvlJc w:val="left"/>
+      <w:pPr>
+        <w:ind w:left="6480" w:hanging="360"/>
+      </w:pPr>
+      <w:rPr>
+        <w:rFonts w:ascii="Wingdings" w:hAnsi="Wingdings" w:hint="default"/>
+      </w:rPr>
     </w:lvl>
   </w:abstractNum>
   <w:num w:numId="1">
@@ -1079,11 +1359,14 @@
   <w:num w:numId="6">
     <w:abstractNumId w:val="1"/>
   </w:num>
+  <w:num w:numId="7">
+    <w:abstractNumId w:val="6"/>
+  </w:num>
 </w:numbering>
 </file>
 
 <file path=word/styles.xml><?xml version="1.0" encoding="utf-8"?>
-<w:styles xmlns:mc="http://schemas.openxmlformats.org/markup-compatibility/2006" xmlns:r="http://schemas.openxmlformats.org/officeDocument/2006/relationships" xmlns:w="http://schemas.openxmlformats.org/wordprocessingml/2006/main" xmlns:w14="http://schemas.microsoft.com/office/word/2010/wordml" xmlns:w15="http://schemas.microsoft.com/office/word/2012/wordml" mc:Ignorable="w14 w15">
+<w:styles xmlns:mc="http://schemas.openxmlformats.org/markup-compatibility/2006" xmlns:r="http://schemas.openxmlformats.org/officeDocument/2006/relationships" xmlns:w="http://schemas.openxmlformats.org/wordprocessingml/2006/main" xmlns:w14="http://schemas.microsoft.com/office/word/2010/wordml" xmlns:w15="http://schemas.microsoft.com/office/word/2012/wordml" xmlns:w16se="http://schemas.microsoft.com/office/word/2015/wordml/symex" mc:Ignorable="w14 w15 w16se">
   <w:docDefaults>
     <w:rPrDefault>
       <w:rPr>

</xml_diff>

<commit_message>
catUbicacion, Guardar/Actualizar Producto + ubicacion
</commit_message>
<xml_diff>
--- a/_info/Requerimientos 5-ENE-2018.docx
+++ b/_info/Requerimientos 5-ENE-2018.docx
@@ -697,8 +697,47 @@
         </w:rPr>
         <w:t xml:space="preserve"> </w:t>
       </w:r>
+    </w:p>
+    <w:p>
+      <w:pPr>
+        <w:rPr>
+          <w:b/>
+        </w:rPr>
+      </w:pPr>
+      <w:r>
+        <w:rPr>
+          <w:b/>
+        </w:rPr>
+        <w:t>Clientes</w:t>
+      </w:r>
+      <w:r>
+        <w:rPr>
+          <w:b/>
+        </w:rPr>
+        <w:t>:</w:t>
+      </w:r>
+    </w:p>
+    <w:p>
+      <w:pPr>
+        <w:pStyle w:val="Prrafodelista"/>
+        <w:numPr>
+          <w:ilvl w:val="0"/>
+          <w:numId w:val="8"/>
+        </w:numPr>
+      </w:pPr>
+      <w:r>
+        <w:t>Agregar clasificación de los clientes (VIP, Normal)</w:t>
+      </w:r>
       <w:bookmarkStart w:id="0" w:name="_GoBack"/>
       <w:bookmarkEnd w:id="0"/>
+    </w:p>
+    <w:p>
+      <w:pPr>
+        <w:rPr>
+          <w:b/>
+          <w:color w:val="00B050"/>
+        </w:rPr>
+      </w:pPr>
     </w:p>
     <w:sectPr>
       <w:pgSz w:w="11906" w:h="16838"/>
@@ -1229,6 +1268,92 @@
     </w:lvl>
   </w:abstractNum>
   <w:abstractNum w:abstractNumId="6" w15:restartNumberingAfterBreak="0">
+    <w:nsid w:val="3F630183"/>
+    <w:multiLevelType w:val="hybridMultilevel"/>
+    <w:tmpl w:val="C6D2F7FC"/>
+    <w:lvl w:ilvl="0" w:tplc="0C0A000F">
+      <w:start w:val="1"/>
+      <w:numFmt w:val="decimal"/>
+      <w:lvlText w:val="%1."/>
+      <w:lvlJc w:val="left"/>
+      <w:pPr>
+        <w:ind w:left="720" w:hanging="360"/>
+      </w:pPr>
+    </w:lvl>
+    <w:lvl w:ilvl="1" w:tplc="0C0A0019">
+      <w:start w:val="1"/>
+      <w:numFmt w:val="lowerLetter"/>
+      <w:lvlText w:val="%2."/>
+      <w:lvlJc w:val="left"/>
+      <w:pPr>
+        <w:ind w:left="1440" w:hanging="360"/>
+      </w:pPr>
+    </w:lvl>
+    <w:lvl w:ilvl="2" w:tplc="0C0A001B">
+      <w:start w:val="1"/>
+      <w:numFmt w:val="lowerRoman"/>
+      <w:lvlText w:val="%3."/>
+      <w:lvlJc w:val="right"/>
+      <w:pPr>
+        <w:ind w:left="2160" w:hanging="180"/>
+      </w:pPr>
+    </w:lvl>
+    <w:lvl w:ilvl="3" w:tplc="0C0A000F" w:tentative="1">
+      <w:start w:val="1"/>
+      <w:numFmt w:val="decimal"/>
+      <w:lvlText w:val="%4."/>
+      <w:lvlJc w:val="left"/>
+      <w:pPr>
+        <w:ind w:left="2880" w:hanging="360"/>
+      </w:pPr>
+    </w:lvl>
+    <w:lvl w:ilvl="4" w:tplc="0C0A0019" w:tentative="1">
+      <w:start w:val="1"/>
+      <w:numFmt w:val="lowerLetter"/>
+      <w:lvlText w:val="%5."/>
+      <w:lvlJc w:val="left"/>
+      <w:pPr>
+        <w:ind w:left="3600" w:hanging="360"/>
+      </w:pPr>
+    </w:lvl>
+    <w:lvl w:ilvl="5" w:tplc="0C0A001B" w:tentative="1">
+      <w:start w:val="1"/>
+      <w:numFmt w:val="lowerRoman"/>
+      <w:lvlText w:val="%6."/>
+      <w:lvlJc w:val="right"/>
+      <w:pPr>
+        <w:ind w:left="4320" w:hanging="180"/>
+      </w:pPr>
+    </w:lvl>
+    <w:lvl w:ilvl="6" w:tplc="0C0A000F" w:tentative="1">
+      <w:start w:val="1"/>
+      <w:numFmt w:val="decimal"/>
+      <w:lvlText w:val="%7."/>
+      <w:lvlJc w:val="left"/>
+      <w:pPr>
+        <w:ind w:left="5040" w:hanging="360"/>
+      </w:pPr>
+    </w:lvl>
+    <w:lvl w:ilvl="7" w:tplc="0C0A0019" w:tentative="1">
+      <w:start w:val="1"/>
+      <w:numFmt w:val="lowerLetter"/>
+      <w:lvlText w:val="%8."/>
+      <w:lvlJc w:val="left"/>
+      <w:pPr>
+        <w:ind w:left="5760" w:hanging="360"/>
+      </w:pPr>
+    </w:lvl>
+    <w:lvl w:ilvl="8" w:tplc="0C0A001B" w:tentative="1">
+      <w:start w:val="1"/>
+      <w:numFmt w:val="lowerRoman"/>
+      <w:lvlText w:val="%9."/>
+      <w:lvlJc w:val="right"/>
+      <w:pPr>
+        <w:ind w:left="6480" w:hanging="180"/>
+      </w:pPr>
+    </w:lvl>
+  </w:abstractNum>
+  <w:abstractNum w:abstractNumId="7" w15:restartNumberingAfterBreak="0">
     <w:nsid w:val="77D20887"/>
     <w:multiLevelType w:val="hybridMultilevel"/>
     <w:tmpl w:val="A4480A02"/>
@@ -1360,6 +1485,9 @@
     <w:abstractNumId w:val="1"/>
   </w:num>
   <w:num w:numId="7">
+    <w:abstractNumId w:val="7"/>
+  </w:num>
+  <w:num w:numId="8">
     <w:abstractNumId w:val="6"/>
   </w:num>
 </w:numbering>

</xml_diff>